<commit_message>
Elevator methods Synchronized to make thread safe. ElevatorController runs in a thread to process and accepts requets simultaneously.
</commit_message>
<xml_diff>
--- a/elevator/Elevator Control System.docx
+++ b/elevator/Elevator Control System.docx
@@ -290,69 +290,66 @@
           <w:b/>
         </w:rPr>
         <w:lastRenderedPageBreak/>
-        <w:t xml:space="preserve">Known limitations </w:t>
-      </w:r>
-      <w:r>
-        <w:rPr>
-          <w:b/>
-        </w:rPr>
-        <w:tab/>
-      </w:r>
-    </w:p>
-    <w:p>
-      <w:r>
-        <w:t>It’s defined but the Elevator doesn’t support MAINTAINANCE mode as of now.</w:t>
-      </w:r>
-    </w:p>
-    <w:p>
-      <w:r>
-        <w:t xml:space="preserve">The </w:t>
-      </w:r>
-      <w:r>
-        <w:t>maximum floor</w:t>
-      </w:r>
-      <w:r>
-        <w:t xml:space="preserve"> </w:t>
-      </w:r>
-      <w:r>
-        <w:t>supported by system are</w:t>
-      </w:r>
-      <w:r>
-        <w:t xml:space="preserve"> </w:t>
-      </w:r>
-      <w:r>
-        <w:rPr>
-          <w:b/>
-          <w:bCs/>
-        </w:rPr>
-        <w:t>2,147,483,647</w:t>
-      </w:r>
-      <w:r>
-        <w:t> </w:t>
-      </w:r>
-      <w:r>
-        <w:t>i.e. java Integer limit.</w:t>
-      </w:r>
-    </w:p>
-    <w:p>
-      <w:r>
-        <w:t>The elevator doesn’t support real life states like MAINTAINANCE, and ALARM.</w:t>
-      </w:r>
-    </w:p>
-    <w:p>
-      <w:r>
-        <w:t>The current system doesn’t take elevator capacity in consideration.</w:t>
-      </w:r>
-    </w:p>
-    <w:p>
-      <w:r>
-        <w:t xml:space="preserve">Not adequate unit test </w:t>
-      </w:r>
-      <w:r>
-        <w:t>coverage</w:t>
+        <w:t>Known limitations</w:t>
       </w:r>
       <w:bookmarkStart w:id="0" w:name="_GoBack"/>
       <w:bookmarkEnd w:id="0"/>
+      <w:r>
+        <w:rPr>
+          <w:b/>
+        </w:rPr>
+        <w:tab/>
+      </w:r>
+    </w:p>
+    <w:p>
+      <w:r>
+        <w:t>It’s defined but the Elevator doesn’t support MAINTAINANCE mode as of now.</w:t>
+      </w:r>
+    </w:p>
+    <w:p>
+      <w:r>
+        <w:t xml:space="preserve">The </w:t>
+      </w:r>
+      <w:r>
+        <w:t>maximum floor</w:t>
+      </w:r>
+      <w:r>
+        <w:t xml:space="preserve"> </w:t>
+      </w:r>
+      <w:r>
+        <w:t>supported by system are</w:t>
+      </w:r>
+      <w:r>
+        <w:t xml:space="preserve"> </w:t>
+      </w:r>
+      <w:r>
+        <w:rPr>
+          <w:b/>
+          <w:bCs/>
+        </w:rPr>
+        <w:t>2,147,483,647</w:t>
+      </w:r>
+      <w:r>
+        <w:t> </w:t>
+      </w:r>
+      <w:r>
+        <w:t>i.e. java Integer limit.</w:t>
+      </w:r>
+    </w:p>
+    <w:p>
+      <w:r>
+        <w:t>The elevator doesn’t support real life states like MAINTAINANCE, and ALARM.</w:t>
+      </w:r>
+    </w:p>
+    <w:p>
+      <w:r>
+        <w:t>The current system doesn’t take elevator capacity in consideration.</w:t>
+      </w:r>
+    </w:p>
+    <w:p>
+      <w:r>
+        <w:t>Unlike real life Floor Control doesn’t limit UP and DOWN button on top and ground floor respectively</w:t>
+      </w:r>
     </w:p>
     <w:p/>
     <w:p>
@@ -366,6 +363,12 @@
           <w:b/>
         </w:rPr>
         <w:t>Possible improvements</w:t>
+      </w:r>
+      <w:r>
+        <w:rPr>
+          <w:b/>
+        </w:rPr>
+        <w:t xml:space="preserve"> in design and implementation</w:t>
       </w:r>
     </w:p>
     <w:p>

</xml_diff>

<commit_message>
Updated pom.xml to build runnable jar
</commit_message>
<xml_diff>
--- a/elevator/Elevator Control System.docx
+++ b/elevator/Elevator Control System.docx
@@ -292,8 +292,6 @@
         <w:lastRenderedPageBreak/>
         <w:t>Known limitations</w:t>
       </w:r>
-      <w:bookmarkStart w:id="0" w:name="_GoBack"/>
-      <w:bookmarkEnd w:id="0"/>
       <w:r>
         <w:rPr>
           <w:b/>
@@ -374,6 +372,19 @@
     <w:p>
       <w:r>
         <w:t>Spring for dependency injection of observer and looser decoupling.</w:t>
+      </w:r>
+    </w:p>
+    <w:p>
+      <w:r>
+        <w:t xml:space="preserve">System initialization using </w:t>
+      </w:r>
+      <w:proofErr w:type="gramStart"/>
+      <w:r>
+        <w:t>Spring</w:t>
+      </w:r>
+      <w:proofErr w:type="gramEnd"/>
+      <w:r>
+        <w:t xml:space="preserve"> or properties file.</w:t>
       </w:r>
     </w:p>
     <w:p>
@@ -492,11 +503,53 @@
       <w:r>
         <w:t xml:space="preserve">Download the project form the </w:t>
       </w:r>
-      <w:proofErr w:type="spellStart"/>
+      <w:proofErr w:type="gramStart"/>
       <w:r>
         <w:t>github</w:t>
       </w:r>
-      <w:proofErr w:type="spellEnd"/>
+      <w:r>
+        <w:t xml:space="preserve"> .</w:t>
+      </w:r>
+      <w:proofErr w:type="gramEnd"/>
+      <w:r>
+        <w:t xml:space="preserve"> The </w:t>
+      </w:r>
+      <w:r>
+        <w:t>eclipse</w:t>
+      </w:r>
+      <w:r>
+        <w:t xml:space="preserve"> Project is at </w:t>
+      </w:r>
+      <w:hyperlink r:id="rId6" w:history="1">
+        <w:r>
+          <w:rPr>
+            <w:rStyle w:val="Hyperlink"/>
+          </w:rPr>
+          <w:t>https://github.com/sunilosunil/elevator-system/tree/master/elevator</w:t>
+        </w:r>
+      </w:hyperlink>
+      <w:r>
+        <w:t xml:space="preserve"> </w:t>
+      </w:r>
+    </w:p>
+    <w:p>
+      <w:pPr>
+        <w:pStyle w:val="ListParagraph"/>
+      </w:pPr>
+      <w:r>
+        <w:t xml:space="preserve">Github URL: </w:t>
+      </w:r>
+      <w:hyperlink r:id="rId7" w:history="1">
+        <w:r>
+          <w:rPr>
+            <w:rStyle w:val="Hyperlink"/>
+          </w:rPr>
+          <w:t>https://github.com/sunilosunil/elevator-system.git</w:t>
+        </w:r>
+      </w:hyperlink>
+      <w:r>
+        <w:t xml:space="preserve"> </w:t>
+      </w:r>
     </w:p>
     <w:p>
       <w:pPr>
@@ -507,7 +560,33 @@
         </w:numPr>
       </w:pPr>
       <w:r>
-        <w:t>Go to the home directory of the project and built using command maven –clean –install</w:t>
+        <w:t>Go to the home directory</w:t>
+      </w:r>
+      <w:r>
+        <w:t xml:space="preserve"> elevator</w:t>
+      </w:r>
+      <w:r>
+        <w:t xml:space="preserve"> of the project</w:t>
+      </w:r>
+      <w:r>
+        <w:t xml:space="preserve"> (one with pom.xml)</w:t>
+      </w:r>
+      <w:r>
+        <w:t xml:space="preserve"> and built using command </w:t>
+      </w:r>
+      <w:r>
+        <w:t>“</w:t>
+      </w:r>
+      <w:proofErr w:type="spellStart"/>
+      <w:r>
+        <w:t>mvn</w:t>
+      </w:r>
+      <w:proofErr w:type="spellEnd"/>
+      <w:r>
+        <w:t xml:space="preserve"> –clean –install</w:t>
+      </w:r>
+      <w:r>
+        <w:t>”</w:t>
       </w:r>
     </w:p>
     <w:p>
@@ -519,27 +598,106 @@
         </w:numPr>
       </w:pPr>
       <w:r>
-        <w:t>The target directory should have a .jar file and start.sh, start.bat files to start the simulation.</w:t>
+        <w:t>The simulation can be run using ElevatorApplication.java file’s main method or using</w:t>
+      </w:r>
+      <w:r>
+        <w:t xml:space="preserve"> Runnable jar file</w:t>
+      </w:r>
+      <w:r>
+        <w:t>. Use “</w:t>
+      </w:r>
+      <w:proofErr w:type="spellStart"/>
+      <w:r>
+        <w:t>mvn</w:t>
+      </w:r>
+      <w:proofErr w:type="spellEnd"/>
+      <w:r>
+        <w:t xml:space="preserve"> </w:t>
+      </w:r>
+      <w:r>
+        <w:t xml:space="preserve">clean compile </w:t>
+      </w:r>
+      <w:proofErr w:type="spellStart"/>
+      <w:r>
+        <w:t>assembly</w:t>
+      </w:r>
+      <w:proofErr w:type="gramStart"/>
+      <w:r>
+        <w:t>:single</w:t>
+      </w:r>
+      <w:proofErr w:type="spellEnd"/>
+      <w:proofErr w:type="gramEnd"/>
+      <w:r>
+        <w:t xml:space="preserve"> “</w:t>
       </w:r>
     </w:p>
     <w:p>
       <w:pPr>
         <w:pStyle w:val="ListParagraph"/>
-        <w:numPr>
-          <w:ilvl w:val="0"/>
-          <w:numId w:val="1"/>
-        </w:numPr>
-      </w:pPr>
-      <w:r>
-        <w:t xml:space="preserve">If windows use start.bat or on Unix systems use start.sh to start the simulation and Elevator engine. </w:t>
-      </w:r>
+      </w:pPr>
+      <w:r>
+        <w:t>Execute jar file using command</w:t>
+      </w:r>
+    </w:p>
+    <w:p>
+      <w:pPr>
+        <w:pStyle w:val="ListParagraph"/>
+      </w:pPr>
+      <w:r>
+        <w:t xml:space="preserve"> </w:t>
+      </w:r>
+      <w:proofErr w:type="gramStart"/>
+      <w:r>
+        <w:t>java</w:t>
+      </w:r>
+      <w:proofErr w:type="gramEnd"/>
+      <w:r>
+        <w:t xml:space="preserve"> –jar </w:t>
+      </w:r>
+      <w:r>
+        <w:rPr>
+          <w:rFonts w:ascii="Monaco" w:hAnsi="Monaco" w:cs="Monaco"/>
+          <w:color w:val="000000"/>
+          <w:sz w:val="22"/>
+          <w:szCs w:val="22"/>
+        </w:rPr>
+        <w:t>elevator-0.0.1-jar-with-dependencies.jar</w:t>
+      </w:r>
+      <w:r>
+        <w:rPr>
+          <w:rFonts w:ascii="Monaco" w:hAnsi="Monaco" w:cs="Monaco"/>
+          <w:color w:val="000000"/>
+          <w:sz w:val="22"/>
+          <w:szCs w:val="22"/>
+        </w:rPr>
+        <w:t xml:space="preserve"> </w:t>
+      </w:r>
+    </w:p>
+    <w:p>
+      <w:pPr>
+        <w:pStyle w:val="ListParagraph"/>
+      </w:pPr>
+    </w:p>
+    <w:p>
+      <w:pPr>
+        <w:pStyle w:val="ListParagraph"/>
+      </w:pPr>
+      <w:bookmarkStart w:id="0" w:name="_GoBack"/>
+      <w:bookmarkEnd w:id="0"/>
     </w:p>
     <w:p>
       <w:pPr>
         <w:ind w:left="360"/>
       </w:pPr>
     </w:p>
-    <w:p/>
+    <w:p>
+      <w:pPr>
+        <w:ind w:left="360"/>
+      </w:pPr>
+      <w:r>
+        <w:t>Follow console instructions when running the simulation.</w:t>
+      </w:r>
+    </w:p>
     <w:p/>
     <w:p/>
     <w:sectPr>

</xml_diff>

<commit_message>
Updated document to enlist limitations.
</commit_message>
<xml_diff>
--- a/elevator/Elevator Control System.docx
+++ b/elevator/Elevator Control System.docx
@@ -394,6 +394,16 @@
         <w:t>Unlike real life Floor Control doesn’t limit UP and DOWN button on top and ground floor respectively</w:t>
       </w:r>
     </w:p>
+    <w:p>
+      <w:r>
+        <w:t>System needs updated concurrency changes to handle multiple elevators</w:t>
+      </w:r>
+      <w:bookmarkStart w:id="0" w:name="_GoBack"/>
+      <w:bookmarkEnd w:id="0"/>
+      <w:r>
+        <w:t>.</w:t>
+      </w:r>
+    </w:p>
     <w:p/>
     <w:p>
       <w:pPr>
@@ -411,7 +421,19 @@
         <w:rPr>
           <w:b/>
         </w:rPr>
-        <w:t xml:space="preserve"> in design and implementation</w:t>
+        <w:t xml:space="preserve"> in </w:t>
+      </w:r>
+      <w:r>
+        <w:rPr>
+          <w:b/>
+        </w:rPr>
+        <w:t>design, implementation</w:t>
+      </w:r>
+      <w:r>
+        <w:rPr>
+          <w:b/>
+        </w:rPr>
+        <w:t xml:space="preserve"> and testing</w:t>
       </w:r>
     </w:p>
     <w:p>
@@ -479,6 +501,11 @@
       </w:r>
       <w:r>
         <w:t xml:space="preserve"> and others that supports observer testing</w:t>
+      </w:r>
+    </w:p>
+    <w:p>
+      <w:r>
+        <w:t>Test cases for concurrency management can be added.</w:t>
       </w:r>
     </w:p>
     <w:p/>
@@ -786,8 +813,9 @@
           <w:sz w:val="22"/>
           <w:szCs w:val="22"/>
         </w:rPr>
-        <w:t>=3</w:t>
-      </w:r>
+        <w:t xml:space="preserve">=3, </w:t>
+      </w:r>
+      <w:proofErr w:type="spellStart"/>
       <w:r>
         <w:rPr>
           <w:rFonts w:ascii="Monaco" w:hAnsi="Monaco" w:cs="Monaco"/>
@@ -795,9 +823,9 @@
           <w:sz w:val="22"/>
           <w:szCs w:val="22"/>
         </w:rPr>
-        <w:t xml:space="preserve">, </w:t>
-      </w:r>
-      <w:proofErr w:type="spellStart"/>
+        <w:t>upQueue</w:t>
+      </w:r>
+      <w:proofErr w:type="spellEnd"/>
       <w:r>
         <w:rPr>
           <w:rFonts w:ascii="Monaco" w:hAnsi="Monaco" w:cs="Monaco"/>
@@ -805,9 +833,9 @@
           <w:sz w:val="22"/>
           <w:szCs w:val="22"/>
         </w:rPr>
-        <w:t>upQueue</w:t>
-      </w:r>
-      <w:proofErr w:type="spellEnd"/>
+        <w:t xml:space="preserve">=[4, 7, 8], </w:t>
+      </w:r>
+      <w:proofErr w:type="spellStart"/>
       <w:r>
         <w:rPr>
           <w:rFonts w:ascii="Monaco" w:hAnsi="Monaco" w:cs="Monaco"/>
@@ -815,9 +843,9 @@
           <w:sz w:val="22"/>
           <w:szCs w:val="22"/>
         </w:rPr>
-        <w:t xml:space="preserve">=[4, 7, 8], </w:t>
-      </w:r>
-      <w:proofErr w:type="spellStart"/>
+        <w:t>downQueue</w:t>
+      </w:r>
+      <w:proofErr w:type="spellEnd"/>
       <w:r>
         <w:rPr>
           <w:rFonts w:ascii="Monaco" w:hAnsi="Monaco" w:cs="Monaco"/>
@@ -825,20 +853,8 @@
           <w:sz w:val="22"/>
           <w:szCs w:val="22"/>
         </w:rPr>
-        <w:t>downQueue</w:t>
-      </w:r>
-      <w:proofErr w:type="spellEnd"/>
-      <w:r>
-        <w:rPr>
-          <w:rFonts w:ascii="Monaco" w:hAnsi="Monaco" w:cs="Monaco"/>
-          <w:color w:val="000000"/>
-          <w:sz w:val="22"/>
-          <w:szCs w:val="22"/>
-        </w:rPr>
         <w:t>=[4], state=UP, Door [state=CLOSE]</w:t>
       </w:r>
-      <w:bookmarkStart w:id="0" w:name="_GoBack"/>
-      <w:bookmarkEnd w:id="0"/>
     </w:p>
     <w:sectPr>
       <w:pgSz w:w="12240" w:h="15840"/>

</xml_diff>